<commit_message>
workbench work, unaccepted backup
</commit_message>
<xml_diff>
--- a/logs/ccl-outputs/DEMO-3311402.docx
+++ b/logs/ccl-outputs/DEMO-3311402.docx
@@ -218,7 +218,7 @@
           <w:szCs w:val="20"/>
           <w:color w:val="000000" w:themeColor="text1"/>
         </w:rPr>
-        <w:t xml:space="preserve">17 February 2026</w:t>
+        <w:t xml:space="preserve">24 February 2026</w:t>
       </w:r>
     </w:p>
     <w:p>
@@ -255,7 +255,7 @@
       </w:pPr>
       <w:r>
         <w:t xml:space="preserve">Thank you for your instructions to act on your behalf in connection with </w:t>
-        <w:t xml:space="preserve"/>
+        <w:t xml:space="preserve">HELIX01-01</w:t>
         <w:t xml:space="preserve">. This Engagement Letter and the attached Terms of Business explain the basis on which we will be acting for you—together they form the contract between us.</w:t>
       </w:r>
     </w:p>

</xml_diff>